<commit_message>
Documentacion Soporte informatico completa SIN-010-r1, SIN-020-r1, SIN-030-r1, SIN-040-r1,r2,r3
</commit_message>
<xml_diff>
--- a/docs/Soportes Informaticos/SIN-040-PD-01-r3(5-09-13) Lista de chequeo Comprobación Proceso de Desarrollo.docx
+++ b/docs/Soportes Informaticos/SIN-040-PD-01-r3(5-09-13) Lista de chequeo Comprobación Proceso de Desarrollo.docx
@@ -146,18 +146,8 @@
                 <w:b/>
                 <w:szCs w:val="18"/>
               </w:rPr>
-              <w:t xml:space="preserve">Encuesta de vacantes – </w:t>
-            </w:r>
-            <w:proofErr w:type="spellStart"/>
-            <w:r>
-              <w:rPr>
-                <w:rFonts w:ascii="Tahoma" w:hAnsi="Tahoma" w:cs="Tahoma"/>
-                <w:b/>
-                <w:szCs w:val="18"/>
-              </w:rPr>
-              <w:t>EVAC</w:t>
-            </w:r>
-            <w:proofErr w:type="spellEnd"/>
+              <w:t>Encuesta de vacantes – EVAC</w:t>
+            </w:r>
           </w:p>
         </w:tc>
       </w:tr>
@@ -948,7 +938,25 @@
                 <w:szCs w:val="18"/>
                 <w:lang w:val="es-ES"/>
               </w:rPr>
-              <w:t>a pro</w:t>
+              <w:t>a</w:t>
+            </w:r>
+            <w:r>
+              <w:rPr>
+                <w:rFonts w:ascii="Tahoma" w:hAnsi="Tahoma" w:cs="Tahoma"/>
+                <w:sz w:val="18"/>
+                <w:szCs w:val="18"/>
+                <w:lang w:val="es-ES"/>
+              </w:rPr>
+              <w:t xml:space="preserve"> entorno de </w:t>
+            </w:r>
+            <w:r>
+              <w:rPr>
+                <w:rFonts w:ascii="Tahoma" w:hAnsi="Tahoma" w:cs="Tahoma"/>
+                <w:sz w:val="18"/>
+                <w:szCs w:val="18"/>
+                <w:lang w:val="es-ES"/>
+              </w:rPr>
+              <w:t>pro</w:t>
             </w:r>
             <w:r>
               <w:rPr>
@@ -1661,7 +1669,17 @@
                 <w:szCs w:val="18"/>
                 <w:lang w:val="es-ES"/>
               </w:rPr>
-              <w:t xml:space="preserve">Crítica </w:t>
+              <w:t>Usuarios</w:t>
+            </w:r>
+            <w:r>
+              <w:rPr>
+                <w:rFonts w:ascii="Tahoma" w:hAnsi="Tahoma" w:cs="Tahoma"/>
+                <w:b/>
+                <w:sz w:val="18"/>
+                <w:szCs w:val="18"/>
+                <w:lang w:val="es-ES"/>
+              </w:rPr>
+              <w:t xml:space="preserve"> </w:t>
             </w:r>
           </w:p>
         </w:tc>
@@ -1755,8 +1773,10 @@
                 <w:szCs w:val="18"/>
                 <w:lang w:val="es-ES"/>
               </w:rPr>
-              <w:t>Operativo</w:t>
-            </w:r>
+              <w:t>Novedades</w:t>
+            </w:r>
+            <w:bookmarkStart w:id="0" w:name="_GoBack"/>
+            <w:bookmarkEnd w:id="0"/>
           </w:p>
         </w:tc>
         <w:tc>
@@ -1849,7 +1869,7 @@
                 <w:szCs w:val="18"/>
                 <w:lang w:val="es-ES"/>
               </w:rPr>
-              <w:t>Novedades</w:t>
+              <w:t>Crítica</w:t>
             </w:r>
           </w:p>
         </w:tc>
@@ -1916,6 +1936,194 @@
       <w:tr>
         <w:tc>
           <w:tcPr>
+            <w:tcW w:w="3828" w:type="dxa"/>
+            <w:tcBorders>
+              <w:top w:val="single" w:sz="4" w:space="0" w:color="000000"/>
+              <w:left w:val="single" w:sz="4" w:space="0" w:color="000000"/>
+              <w:bottom w:val="single" w:sz="4" w:space="0" w:color="000000"/>
+            </w:tcBorders>
+            <w:shd w:val="clear" w:color="auto" w:fill="auto"/>
+          </w:tcPr>
+          <w:p>
+            <w:pPr>
+              <w:snapToGrid w:val="0"/>
+              <w:rPr>
+                <w:rFonts w:ascii="Tahoma" w:hAnsi="Tahoma" w:cs="Tahoma"/>
+                <w:b/>
+                <w:sz w:val="18"/>
+                <w:szCs w:val="18"/>
+                <w:lang w:val="es-ES"/>
+              </w:rPr>
+            </w:pPr>
+            <w:r>
+              <w:rPr>
+                <w:rFonts w:ascii="Tahoma" w:hAnsi="Tahoma" w:cs="Tahoma"/>
+                <w:b/>
+                <w:sz w:val="18"/>
+                <w:szCs w:val="18"/>
+                <w:lang w:val="es-ES"/>
+              </w:rPr>
+              <w:t>Control operativo</w:t>
+            </w:r>
+          </w:p>
+        </w:tc>
+        <w:tc>
+          <w:tcPr>
+            <w:tcW w:w="1275" w:type="dxa"/>
+            <w:tcBorders>
+              <w:top w:val="single" w:sz="4" w:space="0" w:color="000000"/>
+              <w:left w:val="single" w:sz="4" w:space="0" w:color="000000"/>
+              <w:bottom w:val="single" w:sz="4" w:space="0" w:color="000000"/>
+              <w:right w:val="single" w:sz="4" w:space="0" w:color="000000"/>
+            </w:tcBorders>
+            <w:shd w:val="clear" w:color="auto" w:fill="auto"/>
+          </w:tcPr>
+          <w:p>
+            <w:pPr>
+              <w:snapToGrid w:val="0"/>
+              <w:rPr>
+                <w:rFonts w:ascii="Tahoma" w:hAnsi="Tahoma" w:cs="Tahoma"/>
+                <w:b/>
+                <w:sz w:val="18"/>
+                <w:szCs w:val="18"/>
+                <w:lang w:val="es-ES"/>
+              </w:rPr>
+            </w:pPr>
+            <w:r>
+              <w:rPr>
+                <w:rFonts w:ascii="Tahoma" w:hAnsi="Tahoma" w:cs="Tahoma"/>
+                <w:b/>
+                <w:sz w:val="18"/>
+                <w:szCs w:val="18"/>
+                <w:lang w:val="es-ES"/>
+              </w:rPr>
+              <w:t>F</w:t>
+            </w:r>
+          </w:p>
+        </w:tc>
+        <w:tc>
+          <w:tcPr>
+            <w:tcW w:w="4820" w:type="dxa"/>
+            <w:gridSpan w:val="2"/>
+            <w:tcBorders>
+              <w:top w:val="single" w:sz="4" w:space="0" w:color="000000"/>
+              <w:left w:val="single" w:sz="4" w:space="0" w:color="000000"/>
+              <w:bottom w:val="single" w:sz="4" w:space="0" w:color="000000"/>
+              <w:right w:val="single" w:sz="4" w:space="0" w:color="000000"/>
+            </w:tcBorders>
+            <w:shd w:val="clear" w:color="auto" w:fill="auto"/>
+          </w:tcPr>
+          <w:p>
+            <w:pPr>
+              <w:snapToGrid w:val="0"/>
+              <w:rPr>
+                <w:rFonts w:ascii="Tahoma" w:hAnsi="Tahoma" w:cs="Tahoma"/>
+                <w:b/>
+                <w:sz w:val="18"/>
+                <w:szCs w:val="18"/>
+                <w:lang w:val="es-ES"/>
+              </w:rPr>
+            </w:pPr>
+          </w:p>
+        </w:tc>
+      </w:tr>
+      <w:tr>
+        <w:tc>
+          <w:tcPr>
+            <w:tcW w:w="3828" w:type="dxa"/>
+            <w:tcBorders>
+              <w:top w:val="single" w:sz="4" w:space="0" w:color="000000"/>
+              <w:left w:val="single" w:sz="4" w:space="0" w:color="000000"/>
+              <w:bottom w:val="single" w:sz="4" w:space="0" w:color="000000"/>
+            </w:tcBorders>
+            <w:shd w:val="clear" w:color="auto" w:fill="auto"/>
+          </w:tcPr>
+          <w:p>
+            <w:pPr>
+              <w:snapToGrid w:val="0"/>
+              <w:rPr>
+                <w:rFonts w:ascii="Tahoma" w:hAnsi="Tahoma" w:cs="Tahoma"/>
+                <w:b/>
+                <w:sz w:val="18"/>
+                <w:szCs w:val="18"/>
+                <w:lang w:val="es-ES"/>
+              </w:rPr>
+            </w:pPr>
+            <w:r>
+              <w:rPr>
+                <w:rFonts w:ascii="Tahoma" w:hAnsi="Tahoma" w:cs="Tahoma"/>
+                <w:b/>
+                <w:sz w:val="18"/>
+                <w:szCs w:val="18"/>
+                <w:lang w:val="es-ES"/>
+              </w:rPr>
+              <w:t>Administración de periodos</w:t>
+            </w:r>
+          </w:p>
+        </w:tc>
+        <w:tc>
+          <w:tcPr>
+            <w:tcW w:w="1275" w:type="dxa"/>
+            <w:tcBorders>
+              <w:top w:val="single" w:sz="4" w:space="0" w:color="000000"/>
+              <w:left w:val="single" w:sz="4" w:space="0" w:color="000000"/>
+              <w:bottom w:val="single" w:sz="4" w:space="0" w:color="000000"/>
+              <w:right w:val="single" w:sz="4" w:space="0" w:color="000000"/>
+            </w:tcBorders>
+            <w:shd w:val="clear" w:color="auto" w:fill="auto"/>
+          </w:tcPr>
+          <w:p>
+            <w:pPr>
+              <w:snapToGrid w:val="0"/>
+              <w:rPr>
+                <w:rFonts w:ascii="Tahoma" w:hAnsi="Tahoma" w:cs="Tahoma"/>
+                <w:b/>
+                <w:sz w:val="18"/>
+                <w:szCs w:val="18"/>
+                <w:lang w:val="es-ES"/>
+              </w:rPr>
+            </w:pPr>
+            <w:r>
+              <w:rPr>
+                <w:rFonts w:ascii="Tahoma" w:hAnsi="Tahoma" w:cs="Tahoma"/>
+                <w:b/>
+                <w:sz w:val="18"/>
+                <w:szCs w:val="18"/>
+                <w:lang w:val="es-ES"/>
+              </w:rPr>
+              <w:t>F</w:t>
+            </w:r>
+          </w:p>
+        </w:tc>
+        <w:tc>
+          <w:tcPr>
+            <w:tcW w:w="4820" w:type="dxa"/>
+            <w:gridSpan w:val="2"/>
+            <w:tcBorders>
+              <w:top w:val="single" w:sz="4" w:space="0" w:color="000000"/>
+              <w:left w:val="single" w:sz="4" w:space="0" w:color="000000"/>
+              <w:bottom w:val="single" w:sz="4" w:space="0" w:color="000000"/>
+              <w:right w:val="single" w:sz="4" w:space="0" w:color="000000"/>
+            </w:tcBorders>
+            <w:shd w:val="clear" w:color="auto" w:fill="auto"/>
+          </w:tcPr>
+          <w:p>
+            <w:pPr>
+              <w:snapToGrid w:val="0"/>
+              <w:rPr>
+                <w:rFonts w:ascii="Tahoma" w:hAnsi="Tahoma" w:cs="Tahoma"/>
+                <w:b/>
+                <w:sz w:val="18"/>
+                <w:szCs w:val="18"/>
+                <w:lang w:val="es-ES"/>
+              </w:rPr>
+            </w:pPr>
+          </w:p>
+        </w:tc>
+      </w:tr>
+      <w:tr>
+        <w:tc>
+          <w:tcPr>
             <w:tcW w:w="9923" w:type="dxa"/>
             <w:gridSpan w:val="4"/>
             <w:tcBorders>
@@ -2029,29 +2237,6 @@
         </w:tc>
       </w:tr>
     </w:tbl>
-    <w:p>
-      <w:pPr>
-        <w:tabs>
-          <w:tab w:val="left" w:pos="3780"/>
-        </w:tabs>
-        <w:rPr>
-          <w:rFonts w:ascii="Tahoma" w:hAnsi="Tahoma" w:cs="Tahoma"/>
-          <w:sz w:val="18"/>
-          <w:szCs w:val="18"/>
-          <w:lang w:val="es-ES"/>
-        </w:rPr>
-      </w:pPr>
-    </w:p>
-    <w:p>
-      <w:pPr>
-        <w:rPr>
-          <w:rFonts w:ascii="Tahoma" w:hAnsi="Tahoma" w:cs="Tahoma"/>
-          <w:sz w:val="18"/>
-          <w:szCs w:val="18"/>
-          <w:lang w:val="es-ES"/>
-        </w:rPr>
-      </w:pPr>
-    </w:p>
     <w:p>
       <w:pPr>
         <w:rPr>
@@ -2321,8 +2506,6 @@
                 <w:lang w:val="es-ES"/>
               </w:rPr>
             </w:pPr>
-            <w:bookmarkStart w:id="0" w:name="_GoBack"/>
-            <w:bookmarkEnd w:id="0"/>
           </w:p>
         </w:tc>
       </w:tr>
@@ -2423,6 +2606,9 @@
     <w:p>
       <w:pPr>
         <w:rPr>
+          <w:rFonts w:ascii="Tahoma" w:hAnsi="Tahoma" w:cs="Tahoma"/>
+          <w:sz w:val="18"/>
+          <w:szCs w:val="18"/>
           <w:lang w:val="es-ES"/>
         </w:rPr>
       </w:pPr>

</xml_diff>